<commit_message>
more minor changes a couple of new plots
</commit_message>
<xml_diff>
--- a/app/text/03-national-nutrition-data/nutrient_consumption_profiles.docx
+++ b/app/text/03-national-nutrition-data/nutrient_consumption_profiles.docx
@@ -16,7 +16,23 @@
           <w:sz w:val="20"/>
           <w:szCs w:val="20"/>
         </w:rPr>
-        <w:t>For the selected nutrient and country, this</w:t>
+        <w:t xml:space="preserve">For the selected </w:t>
+      </w:r>
+      <w:r>
+        <w:rPr>
+          <w:rFonts w:ascii="Helvetica" w:eastAsia="Times New Roman" w:hAnsi="Helvetica" w:cs="Arial"/>
+          <w:sz w:val="20"/>
+          <w:szCs w:val="20"/>
+        </w:rPr>
+        <w:t>country and nutrient</w:t>
+      </w:r>
+      <w:r>
+        <w:rPr>
+          <w:rFonts w:ascii="Helvetica" w:eastAsia="Times New Roman" w:hAnsi="Helvetica" w:cs="Arial"/>
+          <w:sz w:val="20"/>
+          <w:szCs w:val="20"/>
+        </w:rPr>
+        <w:t>, this</w:t>
       </w:r>
       <w:r>
         <w:rPr>
@@ -64,18 +80,42 @@
           <w:sz w:val="20"/>
           <w:szCs w:val="20"/>
         </w:rPr>
-        <w:t>) and median daily per capita consumption by age and sex relative to EAR (</w:t>
-      </w:r>
-      <w:r>
-        <w:rPr>
-          <w:rFonts w:ascii="Helvetica" w:eastAsia="Times New Roman" w:hAnsi="Helvetica" w:cs="Arial"/>
-          <w:sz w:val="20"/>
-          <w:szCs w:val="20"/>
-        </w:rPr>
-        <w:t>bottom</w:t>
+        <w:t>) and median daily per capita consu</w:t>
       </w:r>
       <w:bookmarkStart w:id="0" w:name="_GoBack"/>
       <w:bookmarkEnd w:id="0"/>
+      <w:r>
+        <w:rPr>
+          <w:rFonts w:ascii="Helvetica" w:eastAsia="Times New Roman" w:hAnsi="Helvetica" w:cs="Arial"/>
+          <w:sz w:val="20"/>
+          <w:szCs w:val="20"/>
+        </w:rPr>
+        <w:t>mption by age and sex</w:t>
+      </w:r>
+      <w:r>
+        <w:rPr>
+          <w:rFonts w:ascii="Helvetica" w:eastAsia="Times New Roman" w:hAnsi="Helvetica" w:cs="Arial"/>
+          <w:sz w:val="20"/>
+          <w:szCs w:val="20"/>
+        </w:rPr>
+        <w:t xml:space="preserve"> (bottom) </w:t>
+      </w:r>
+      <w:r>
+        <w:rPr>
+          <w:rFonts w:ascii="Helvetica" w:eastAsia="Times New Roman" w:hAnsi="Helvetica" w:cs="Arial"/>
+          <w:sz w:val="20"/>
+          <w:szCs w:val="20"/>
+        </w:rPr>
+        <w:t>relative to EAR (</w:t>
+      </w:r>
+      <w:r>
+        <w:rPr>
+          <w:rFonts w:ascii="Helvetica" w:eastAsia="Times New Roman" w:hAnsi="Helvetica" w:cs="Arial"/>
+          <w:sz w:val="20"/>
+          <w:szCs w:val="20"/>
+        </w:rPr>
+        <w:t>if applicable, black line</w:t>
+      </w:r>
       <w:r>
         <w:rPr>
           <w:rFonts w:ascii="Helvetica" w:eastAsia="Times New Roman" w:hAnsi="Helvetica" w:cs="Arial"/>

</xml_diff>